<commit_message>
Update Mariyan Ivanov Mankov CV.docx
</commit_message>
<xml_diff>
--- a/CV/Mariyan Ivanov Mankov CV.docx
+++ b/CV/Mariyan Ivanov Mankov CV.docx
@@ -14,7 +14,6 @@
           <w:lang w:val="en-US"/>
         </w:rPr>
       </w:pPr>
-      <w:proofErr w:type="spellStart"/>
       <w:r>
         <w:rPr>
           <w:rFonts w:ascii="Franklin Gothic Book" w:hAnsi="Franklin Gothic Book"/>
@@ -24,33 +23,8 @@
           <w:szCs w:val="40"/>
           <w:lang w:val="en-US"/>
         </w:rPr>
-        <w:t>Mariyan</w:t>
-      </w:r>
-      <w:proofErr w:type="spellEnd"/>
-      <w:r>
-        <w:rPr>
-          <w:rFonts w:ascii="Franklin Gothic Book" w:hAnsi="Franklin Gothic Book"/>
-          <w:b/>
-          <w:i/>
-          <w:sz w:val="40"/>
-          <w:szCs w:val="40"/>
-          <w:lang w:val="en-US"/>
-        </w:rPr>
-        <w:t xml:space="preserve"> Ivanov </w:t>
-      </w:r>
-      <w:proofErr w:type="spellStart"/>
-      <w:r>
-        <w:rPr>
-          <w:rFonts w:ascii="Franklin Gothic Book" w:hAnsi="Franklin Gothic Book"/>
-          <w:b/>
-          <w:i/>
-          <w:sz w:val="40"/>
-          <w:szCs w:val="40"/>
-          <w:lang w:val="en-US"/>
-        </w:rPr>
-        <w:t>Mankov</w:t>
-      </w:r>
-      <w:proofErr w:type="spellEnd"/>
+        <w:t>Mariyan Ivanov Mankov</w:t>
+      </w:r>
     </w:p>
     <w:tbl>
       <w:tblPr>
@@ -663,14 +637,21 @@
           <w:sz w:val="24"/>
           <w:szCs w:val="24"/>
         </w:rPr>
-        <w:t>quality assurance.</w:t>
-      </w:r>
-      <w:r>
-        <w:rPr>
-          <w:sz w:val="24"/>
-          <w:szCs w:val="24"/>
-        </w:rPr>
-        <w:t xml:space="preserve"> </w:t>
+        <w:t>e</w:t>
+      </w:r>
+      <w:r>
+        <w:rPr>
+          <w:sz w:val="24"/>
+          <w:szCs w:val="24"/>
+        </w:rPr>
+        <w:t>ight years in Quality Assurance</w:t>
+      </w:r>
+      <w:r>
+        <w:rPr>
+          <w:sz w:val="24"/>
+          <w:szCs w:val="24"/>
+        </w:rPr>
+        <w:t>.</w:t>
       </w:r>
     </w:p>
     <w:p>
@@ -702,9 +683,9 @@
         <w:tblLook w:val="04A0" w:firstRow="1" w:lastRow="0" w:firstColumn="1" w:lastColumn="0" w:noHBand="0" w:noVBand="1"/>
       </w:tblPr>
       <w:tblGrid>
-        <w:gridCol w:w="3652"/>
-        <w:gridCol w:w="2693"/>
-        <w:gridCol w:w="3963"/>
+        <w:gridCol w:w="3168"/>
+        <w:gridCol w:w="3690"/>
+        <w:gridCol w:w="3450"/>
       </w:tblGrid>
       <w:tr>
         <w:trPr>
@@ -712,7 +693,7 @@
         </w:trPr>
         <w:tc>
           <w:tcPr>
-            <w:tcW w:w="3652" w:type="dxa"/>
+            <w:tcW w:w="3168" w:type="dxa"/>
           </w:tcPr>
           <w:p>
             <w:pPr>
@@ -763,7 +744,7 @@
         </w:tc>
         <w:tc>
           <w:tcPr>
-            <w:tcW w:w="2693" w:type="dxa"/>
+            <w:tcW w:w="3690" w:type="dxa"/>
           </w:tcPr>
           <w:p>
             <w:pPr>
@@ -804,13 +785,13 @@
                 <w:sz w:val="24"/>
                 <w:szCs w:val="24"/>
               </w:rPr>
-              <w:t>Innovative</w:t>
+              <w:t>Strong communication skills</w:t>
             </w:r>
           </w:p>
         </w:tc>
         <w:tc>
           <w:tcPr>
-            <w:tcW w:w="3963" w:type="dxa"/>
+            <w:tcW w:w="3450" w:type="dxa"/>
           </w:tcPr>
           <w:p>
             <w:pPr>
@@ -832,6 +813,14 @@
                 <w:lang w:val="en-US"/>
               </w:rPr>
               <w:t>Complex problem solve</w:t>
+            </w:r>
+            <w:r>
+              <w:rPr>
+                <w:sz w:val="24"/>
+                <w:szCs w:val="24"/>
+                <w:lang w:val="en-US"/>
+              </w:rPr>
+              <w:t>r</w:t>
             </w:r>
           </w:p>
           <w:p>
@@ -852,7 +841,7 @@
                 <w:sz w:val="24"/>
                 <w:szCs w:val="24"/>
               </w:rPr>
-              <w:t>Service-focused</w:t>
+              <w:t>Quality Assurance.</w:t>
             </w:r>
           </w:p>
         </w:tc>
@@ -1162,18 +1151,8 @@
           <w:szCs w:val="24"/>
           <w:lang w:val="en-US"/>
         </w:rPr>
-        <w:t xml:space="preserve">, </w:t>
-      </w:r>
-      <w:proofErr w:type="spellStart"/>
-      <w:r>
-        <w:rPr>
-          <w:sz w:val="24"/>
-          <w:szCs w:val="24"/>
-          <w:lang w:val="en-US"/>
-        </w:rPr>
-        <w:t>Haskovo</w:t>
-      </w:r>
-      <w:proofErr w:type="spellEnd"/>
+        <w:t>, Haskovo</w:t>
+      </w:r>
       <w:r>
         <w:rPr>
           <w:sz w:val="24"/>

</xml_diff>